<commit_message>
Tried fixing ratio for smaller/mobile screens
</commit_message>
<xml_diff>
--- a/Project Info.docx
+++ b/Project Info.docx
@@ -1713,11 +1713,15 @@
     <w:p>
       <w:pPr>
         <w:rPr>
-          <w:lang w:val="en-ZA"/>
-        </w:rPr>
-      </w:pPr>
-      <w:r>
-        <w:rPr>
+          <w:b/>
+          <w:bCs/>
+          <w:lang w:val="en-ZA"/>
+        </w:rPr>
+      </w:pPr>
+      <w:r>
+        <w:rPr>
+          <w:b/>
+          <w:bCs/>
           <w:lang w:val="en-ZA"/>
         </w:rPr>
         <w:t>Free Lance Work Manager</w:t>
@@ -2601,6 +2605,7 @@
   <w:style w:type="character" w:default="1" w:styleId="DefaultParagraphFont">
     <w:name w:val="Default Paragraph Font"/>
     <w:uiPriority w:val="1"/>
+    <w:semiHidden/>
     <w:unhideWhenUsed/>
   </w:style>
   <w:style w:type="table" w:default="1" w:styleId="TableNormal">

</xml_diff>